<commit_message>
rapport pas encore fini
il reste :
ajouter 2ème page de cartes dans cahier des charges
finir choix de conception et ajouter diagrammes
faire conclu
</commit_message>
<xml_diff>
--- a/Rapport L043.docx
+++ b/Rapport L043.docx
@@ -4,30 +4,192 @@
   <w:body>
     <w:p>
       <w:pPr>
-        <w:rPr/>
-      </w:pPr>
-      <w:r>
-        <w:rPr>
-          <w:rtl w:val="0"/>
-        </w:rPr>
-        <w:tab/>
-        <w:tab/>
-        <w:tab/>
-        <w:tab/>
-        <w:tab/>
-      </w:r>
-    </w:p>
-    <w:p>
-      <w:pPr>
         <w:jc w:val="center"/>
         <w:rPr>
-          <w:sz w:val="120"/>
-          <w:szCs w:val="120"/>
+          <w:i w:val="1"/>
+          <w:sz w:val="72"/>
+          <w:szCs w:val="72"/>
+        </w:rPr>
+      </w:pPr>
+      <w:r>
+        <w:rPr>
+          <w:i w:val="1"/>
+          <w:sz w:val="72"/>
+          <w:szCs w:val="72"/>
+          <w:rtl w:val="0"/>
+        </w:rPr>
+        <w:t xml:space="preserve">LO43 </w:t>
+      </w:r>
+    </w:p>
+    <w:p>
+      <w:pPr>
+        <w:jc w:val="center"/>
+        <w:rPr>
+          <w:i w:val="1"/>
+        </w:rPr>
+      </w:pPr>
+      <w:r>
+        <w:pict>
+          <v:rect style="width:0.0pt;height:1.5pt" o:hr="t" o:hrstd="t" o:hralign="center" fillcolor="#A0A0A0" stroked="f"/>
+        </w:pict>
+      </w:r>
+      <w:r>
+        <w:rPr>
+          <w:rtl w:val="0"/>
+        </w:rPr>
+      </w:r>
+    </w:p>
+    <w:p>
+      <w:pPr>
+        <w:jc w:val="center"/>
+        <w:rPr>
+          <w:i w:val="1"/>
+        </w:rPr>
+      </w:pPr>
+      <w:r>
+        <w:rPr>
+          <w:rtl w:val="0"/>
+        </w:rPr>
+      </w:r>
+    </w:p>
+    <w:p>
+      <w:pPr>
+        <w:jc w:val="center"/>
+        <w:rPr>
+          <w:i w:val="1"/>
+        </w:rPr>
+      </w:pPr>
+      <w:r>
+        <w:rPr>
+          <w:rtl w:val="0"/>
+        </w:rPr>
+      </w:r>
+    </w:p>
+    <w:p>
+      <w:pPr>
+        <w:jc w:val="center"/>
+        <w:rPr>
+          <w:i w:val="1"/>
+        </w:rPr>
+      </w:pPr>
+      <w:r>
+        <w:rPr>
+          <w:rtl w:val="0"/>
+        </w:rPr>
+      </w:r>
+    </w:p>
+    <w:p>
+      <w:pPr>
+        <w:jc w:val="center"/>
+        <w:rPr>
+          <w:i w:val="1"/>
+        </w:rPr>
+      </w:pPr>
+      <w:r>
+        <w:rPr>
+          <w:rtl w:val="0"/>
+        </w:rPr>
+      </w:r>
+    </w:p>
+    <w:p>
+      <w:pPr>
+        <w:jc w:val="center"/>
+        <w:rPr>
+          <w:i w:val="1"/>
+        </w:rPr>
+      </w:pPr>
+      <w:r>
+        <w:rPr>
+          <w:rtl w:val="0"/>
+        </w:rPr>
+      </w:r>
+    </w:p>
+    <w:p>
+      <w:pPr>
+        <w:jc w:val="center"/>
+        <w:rPr>
+          <w:sz w:val="96"/>
+          <w:szCs w:val="96"/>
           <w:u w:val="single"/>
         </w:rPr>
       </w:pPr>
       <w:r>
         <w:rPr>
+          <w:sz w:val="104"/>
+          <w:szCs w:val="104"/>
+          <w:u w:val="single"/>
+          <w:rtl w:val="0"/>
+        </w:rPr>
+        <w:t xml:space="preserve">Rapport de projet :</w:t>
+      </w:r>
+      <w:r>
+        <w:rPr>
+          <w:sz w:val="96"/>
+          <w:szCs w:val="96"/>
+          <w:u w:val="single"/>
+          <w:rtl w:val="0"/>
+        </w:rPr>
+        <w:t xml:space="preserve"> </w:t>
+      </w:r>
+    </w:p>
+    <w:p>
+      <w:pPr>
+        <w:rPr>
+          <w:u w:val="single"/>
+        </w:rPr>
+      </w:pPr>
+      <w:r>
+        <w:rPr>
+          <w:u w:val="single"/>
+        </w:rPr>
+        <w:drawing>
+          <wp:inline distB="114300" distT="114300" distL="114300" distR="114300">
+            <wp:extent cx="5734050" cy="1866900"/>
+            <wp:effectExtent b="0" l="0" r="0" t="0"/>
+            <wp:docPr id="1" name="image2.png"/>
+            <a:graphic>
+              <a:graphicData uri="http://schemas.openxmlformats.org/drawingml/2006/picture">
+                <pic:pic>
+                  <pic:nvPicPr>
+                    <pic:cNvPr id="0" name="image2.png"/>
+                    <pic:cNvPicPr preferRelativeResize="0"/>
+                  </pic:nvPicPr>
+                  <pic:blipFill>
+                    <a:blip r:embed="rId6"/>
+                    <a:srcRect b="0" l="0" r="0" t="0"/>
+                    <a:stretch>
+                      <a:fillRect/>
+                    </a:stretch>
+                  </pic:blipFill>
+                  <pic:spPr>
+                    <a:xfrm>
+                      <a:off x="0" y="0"/>
+                      <a:ext cx="5734050" cy="1866900"/>
+                    </a:xfrm>
+                    <a:prstGeom prst="rect"/>
+                    <a:ln/>
+                  </pic:spPr>
+                </pic:pic>
+              </a:graphicData>
+            </a:graphic>
+          </wp:inline>
+        </w:drawing>
+      </w:r>
+      <w:r>
+        <w:rPr>
+          <w:rtl w:val="0"/>
+        </w:rPr>
+      </w:r>
+    </w:p>
+    <w:p>
+      <w:pPr>
+        <w:jc w:val="right"/>
+        <w:rPr>
+          <w:u w:val="single"/>
+        </w:rPr>
+      </w:pPr>
+      <w:r>
+        <w:rPr>
           <w:rtl w:val="0"/>
         </w:rPr>
       </w:r>
@@ -36,24 +198,50 @@
       <w:pPr>
         <w:jc w:val="center"/>
         <w:rPr>
-          <w:sz w:val="120"/>
-          <w:szCs w:val="120"/>
+          <w:i w:val="1"/>
+          <w:sz w:val="48"/>
+          <w:szCs w:val="48"/>
+        </w:rPr>
+      </w:pPr>
+      <w:r>
+        <w:rPr>
+          <w:i w:val="1"/>
+          <w:sz w:val="48"/>
+          <w:szCs w:val="48"/>
+          <w:rtl w:val="0"/>
+        </w:rPr>
+        <w:t xml:space="preserve">Version UTBM</w:t>
+      </w:r>
+    </w:p>
+    <w:p>
+      <w:pPr>
+        <w:jc w:val="right"/>
+        <w:rPr>
           <w:u w:val="single"/>
         </w:rPr>
       </w:pPr>
       <w:r>
         <w:rPr>
-          <w:sz w:val="120"/>
-          <w:szCs w:val="120"/>
+          <w:rtl w:val="0"/>
+        </w:rPr>
+      </w:r>
+    </w:p>
+    <w:p>
+      <w:pPr>
+        <w:jc w:val="left"/>
+        <w:rPr>
           <w:u w:val="single"/>
-          <w:rtl w:val="0"/>
-        </w:rPr>
-        <w:t xml:space="preserve">Rapport de projet LO43 : Seven Wonders</w:t>
-      </w:r>
-    </w:p>
-    <w:p>
-      <w:pPr>
-        <w:jc w:val="center"/>
+        </w:rPr>
+      </w:pPr>
+      <w:r>
+        <w:rPr>
+          <w:rtl w:val="0"/>
+        </w:rPr>
+      </w:r>
+    </w:p>
+    <w:p>
+      <w:pPr>
+        <w:jc w:val="left"/>
         <w:rPr>
           <w:u w:val="single"/>
         </w:rPr>
@@ -66,6 +254,7 @@
     </w:p>
     <w:p>
       <w:pPr>
+        <w:jc w:val="left"/>
         <w:rPr>
           <w:u w:val="single"/>
         </w:rPr>
@@ -78,6 +267,7 @@
     </w:p>
     <w:p>
       <w:pPr>
+        <w:jc w:val="left"/>
         <w:rPr>
           <w:u w:val="single"/>
         </w:rPr>
@@ -90,6 +280,7 @@
     </w:p>
     <w:p>
       <w:pPr>
+        <w:jc w:val="left"/>
         <w:rPr>
           <w:u w:val="single"/>
         </w:rPr>
@@ -102,6 +293,7 @@
     </w:p>
     <w:p>
       <w:pPr>
+        <w:jc w:val="left"/>
         <w:rPr>
           <w:u w:val="single"/>
         </w:rPr>
@@ -114,6 +306,7 @@
     </w:p>
     <w:p>
       <w:pPr>
+        <w:jc w:val="left"/>
         <w:rPr>
           <w:u w:val="single"/>
         </w:rPr>
@@ -126,6 +319,7 @@
     </w:p>
     <w:p>
       <w:pPr>
+        <w:jc w:val="left"/>
         <w:rPr>
           <w:u w:val="single"/>
         </w:rPr>
@@ -138,30 +332,57 @@
     </w:p>
     <w:p>
       <w:pPr>
+        <w:jc w:val="right"/>
         <w:rPr>
           <w:u w:val="single"/>
         </w:rPr>
       </w:pPr>
       <w:r>
         <w:rPr>
-          <w:rtl w:val="0"/>
-        </w:rPr>
-      </w:r>
-    </w:p>
-    <w:p>
-      <w:pPr>
-        <w:rPr>
           <w:u w:val="single"/>
         </w:rPr>
-      </w:pPr>
-      <w:r>
-        <w:rPr>
-          <w:rtl w:val="0"/>
-        </w:rPr>
-      </w:r>
-    </w:p>
-    <w:p>
-      <w:pPr>
+        <w:drawing>
+          <wp:inline distB="114300" distT="114300" distL="114300" distR="114300">
+            <wp:extent cx="2906965" cy="1195388"/>
+            <wp:effectExtent b="0" l="0" r="0" t="0"/>
+            <wp:docPr id="4" name="image3.png"/>
+            <a:graphic>
+              <a:graphicData uri="http://schemas.openxmlformats.org/drawingml/2006/picture">
+                <pic:pic>
+                  <pic:nvPicPr>
+                    <pic:cNvPr id="0" name="image3.png"/>
+                    <pic:cNvPicPr preferRelativeResize="0"/>
+                  </pic:nvPicPr>
+                  <pic:blipFill>
+                    <a:blip r:embed="rId7"/>
+                    <a:srcRect b="0" l="0" r="0" t="0"/>
+                    <a:stretch>
+                      <a:fillRect/>
+                    </a:stretch>
+                  </pic:blipFill>
+                  <pic:spPr>
+                    <a:xfrm>
+                      <a:off x="0" y="0"/>
+                      <a:ext cx="2906965" cy="1195388"/>
+                    </a:xfrm>
+                    <a:prstGeom prst="rect"/>
+                    <a:ln/>
+                  </pic:spPr>
+                </pic:pic>
+              </a:graphicData>
+            </a:graphic>
+          </wp:inline>
+        </w:drawing>
+      </w:r>
+      <w:r>
+        <w:rPr>
+          <w:rtl w:val="0"/>
+        </w:rPr>
+      </w:r>
+    </w:p>
+    <w:p>
+      <w:pPr>
+        <w:jc w:val="right"/>
         <w:rPr>
           <w:u w:val="single"/>
         </w:rPr>
@@ -271,59 +492,23 @@
     <w:p>
       <w:pPr>
         <w:rPr>
+          <w:sz w:val="36"/>
+          <w:szCs w:val="36"/>
+        </w:rPr>
+      </w:pPr>
+      <w:r>
+        <w:rPr>
+          <w:sz w:val="36"/>
+          <w:szCs w:val="36"/>
           <w:u w:val="single"/>
-        </w:rPr>
-      </w:pPr>
-      <w:r>
-        <w:rPr>
-          <w:rtl w:val="0"/>
-        </w:rPr>
-      </w:r>
-    </w:p>
-    <w:p>
-      <w:pPr>
-        <w:rPr>
-          <w:u w:val="single"/>
-        </w:rPr>
-      </w:pPr>
-      <w:r>
-        <w:rPr>
-          <w:rtl w:val="0"/>
-        </w:rPr>
-      </w:r>
-    </w:p>
-    <w:p>
-      <w:pPr>
-        <w:rPr>
-          <w:u w:val="single"/>
-        </w:rPr>
-      </w:pPr>
-      <w:r>
-        <w:rPr>
-          <w:rtl w:val="0"/>
-        </w:rPr>
-      </w:r>
-    </w:p>
-    <w:p>
-      <w:pPr>
-        <w:rPr>
-          <w:sz w:val="28"/>
-          <w:szCs w:val="28"/>
-        </w:rPr>
-      </w:pPr>
-      <w:r>
-        <w:rPr>
-          <w:sz w:val="28"/>
-          <w:szCs w:val="28"/>
-          <w:u w:val="single"/>
           <w:rtl w:val="0"/>
         </w:rPr>
         <w:t xml:space="preserve">Sommaire</w:t>
       </w:r>
       <w:r>
         <w:rPr>
-          <w:sz w:val="28"/>
-          <w:szCs w:val="28"/>
+          <w:sz w:val="36"/>
+          <w:szCs w:val="36"/>
           <w:rtl w:val="0"/>
         </w:rPr>
         <w:t xml:space="preserve"> :</w:t>
@@ -332,8 +517,8 @@
     <w:p>
       <w:pPr>
         <w:rPr>
-          <w:sz w:val="28"/>
-          <w:szCs w:val="28"/>
+          <w:sz w:val="36"/>
+          <w:szCs w:val="36"/>
         </w:rPr>
       </w:pPr>
       <w:r>
@@ -350,17 +535,31 @@
         </w:numPr>
         <w:ind w:left="720" w:hanging="360"/>
         <w:rPr>
-          <w:sz w:val="28"/>
-          <w:szCs w:val="28"/>
-        </w:rPr>
-      </w:pPr>
-      <w:r>
-        <w:rPr>
-          <w:sz w:val="28"/>
-          <w:szCs w:val="28"/>
-          <w:rtl w:val="0"/>
-        </w:rPr>
-        <w:t xml:space="preserve">Introduction</w:t>
+          <w:sz w:val="36"/>
+          <w:szCs w:val="36"/>
+        </w:rPr>
+      </w:pPr>
+      <w:r>
+        <w:rPr>
+          <w:sz w:val="36"/>
+          <w:szCs w:val="36"/>
+          <w:rtl w:val="0"/>
+        </w:rPr>
+        <w:t xml:space="preserve">Introduction…………………………………………….3</w:t>
+      </w:r>
+    </w:p>
+    <w:p>
+      <w:pPr>
+        <w:ind w:left="720" w:firstLine="0"/>
+        <w:rPr>
+          <w:sz w:val="36"/>
+          <w:szCs w:val="36"/>
+        </w:rPr>
+      </w:pPr>
+      <w:r>
+        <w:rPr>
+          <w:rtl w:val="0"/>
+        </w:rPr>
       </w:r>
     </w:p>
     <w:p>
@@ -371,17 +570,31 @@
         </w:numPr>
         <w:ind w:left="720" w:hanging="360"/>
         <w:rPr>
-          <w:sz w:val="28"/>
-          <w:szCs w:val="28"/>
-        </w:rPr>
-      </w:pPr>
-      <w:r>
-        <w:rPr>
-          <w:sz w:val="28"/>
-          <w:szCs w:val="28"/>
-          <w:rtl w:val="0"/>
-        </w:rPr>
-        <w:t xml:space="preserve">Cahier des charges</w:t>
+          <w:sz w:val="36"/>
+          <w:szCs w:val="36"/>
+        </w:rPr>
+      </w:pPr>
+      <w:r>
+        <w:rPr>
+          <w:sz w:val="36"/>
+          <w:szCs w:val="36"/>
+          <w:rtl w:val="0"/>
+        </w:rPr>
+        <w:t xml:space="preserve">Cahier des charges…………………………………...4</w:t>
+      </w:r>
+    </w:p>
+    <w:p>
+      <w:pPr>
+        <w:ind w:left="720" w:firstLine="0"/>
+        <w:rPr>
+          <w:sz w:val="36"/>
+          <w:szCs w:val="36"/>
+        </w:rPr>
+      </w:pPr>
+      <w:r>
+        <w:rPr>
+          <w:rtl w:val="0"/>
+        </w:rPr>
       </w:r>
     </w:p>
     <w:p>
@@ -392,17 +605,31 @@
         </w:numPr>
         <w:ind w:left="720" w:hanging="360"/>
         <w:rPr>
-          <w:sz w:val="28"/>
-          <w:szCs w:val="28"/>
-        </w:rPr>
-      </w:pPr>
-      <w:r>
-        <w:rPr>
-          <w:sz w:val="28"/>
-          <w:szCs w:val="28"/>
-          <w:rtl w:val="0"/>
-        </w:rPr>
-        <w:t xml:space="preserve">Choix de conception</w:t>
+          <w:sz w:val="36"/>
+          <w:szCs w:val="36"/>
+        </w:rPr>
+      </w:pPr>
+      <w:r>
+        <w:rPr>
+          <w:sz w:val="36"/>
+          <w:szCs w:val="36"/>
+          <w:rtl w:val="0"/>
+        </w:rPr>
+        <w:t xml:space="preserve">Choix de conception…………………….……………9</w:t>
+      </w:r>
+    </w:p>
+    <w:p>
+      <w:pPr>
+        <w:ind w:left="720" w:firstLine="0"/>
+        <w:rPr>
+          <w:sz w:val="36"/>
+          <w:szCs w:val="36"/>
+        </w:rPr>
+      </w:pPr>
+      <w:r>
+        <w:rPr>
+          <w:rtl w:val="0"/>
+        </w:rPr>
       </w:r>
     </w:p>
     <w:p>
@@ -413,25 +640,25 @@
         </w:numPr>
         <w:ind w:left="720" w:hanging="360"/>
         <w:rPr>
-          <w:sz w:val="28"/>
-          <w:szCs w:val="28"/>
-        </w:rPr>
-      </w:pPr>
-      <w:r>
-        <w:rPr>
-          <w:sz w:val="28"/>
-          <w:szCs w:val="28"/>
-          <w:rtl w:val="0"/>
-        </w:rPr>
-        <w:t xml:space="preserve">Conclusion</w:t>
+          <w:sz w:val="36"/>
+          <w:szCs w:val="36"/>
+        </w:rPr>
+      </w:pPr>
+      <w:r>
+        <w:rPr>
+          <w:sz w:val="36"/>
+          <w:szCs w:val="36"/>
+          <w:rtl w:val="0"/>
+        </w:rPr>
+        <w:t xml:space="preserve">Conclusion……………………………………………12</w:t>
       </w:r>
     </w:p>
     <w:p>
       <w:pPr>
         <w:ind w:left="0" w:firstLine="0"/>
         <w:rPr>
-          <w:sz w:val="28"/>
-          <w:szCs w:val="28"/>
+          <w:sz w:val="36"/>
+          <w:szCs w:val="36"/>
         </w:rPr>
       </w:pPr>
       <w:r>
@@ -465,18 +692,50 @@
         </w:numPr>
         <w:ind w:left="720" w:hanging="360"/>
         <w:rPr>
+          <w:sz w:val="48"/>
+          <w:szCs w:val="48"/>
+        </w:rPr>
+      </w:pPr>
+      <w:r>
+        <w:rPr>
+          <w:sz w:val="48"/>
+          <w:szCs w:val="48"/>
+          <w:rtl w:val="0"/>
+        </w:rPr>
+        <w:t xml:space="preserve">Introduction</w:t>
+      </w:r>
+    </w:p>
+    <w:p>
+      <w:pPr>
+        <w:ind w:left="0" w:firstLine="0"/>
+        <w:jc w:val="both"/>
+        <w:rPr>
           <w:sz w:val="28"/>
           <w:szCs w:val="28"/>
-          <w:u w:val="none"/>
-        </w:rPr>
-      </w:pPr>
-      <w:r>
+        </w:rPr>
+      </w:pPr>
+      <w:r>
+        <w:rPr>
+          <w:rtl w:val="0"/>
+        </w:rPr>
+      </w:r>
+    </w:p>
+    <w:p>
+      <w:pPr>
+        <w:ind w:left="0" w:firstLine="0"/>
+        <w:jc w:val="both"/>
         <w:rPr>
           <w:sz w:val="28"/>
           <w:szCs w:val="28"/>
-          <w:rtl w:val="0"/>
-        </w:rPr>
-        <w:t xml:space="preserve">Introduction</w:t>
+        </w:rPr>
+      </w:pPr>
+      <w:r>
+        <w:rPr>
+          <w:sz w:val="28"/>
+          <w:szCs w:val="28"/>
+          <w:rtl w:val="0"/>
+        </w:rPr>
+        <w:t xml:space="preserve">Dans le cadre de l’Unité de Valeur LO43, il nous est demandé de réaliser un projet en Java afin de mettre en application les notions de programmation orientée objet acquises durant le semestre. Le projet consiste en l’implémentation d’une version adaptée à l’UTBM du jeu de plateau 7 Wonders.</w:t>
       </w:r>
     </w:p>
     <w:p>
@@ -490,46 +749,11 @@
       </w:pPr>
       <w:r>
         <w:rPr>
-          <w:rtl w:val="0"/>
-        </w:rPr>
-      </w:r>
-    </w:p>
-    <w:p>
-      <w:pPr>
-        <w:ind w:left="0" w:firstLine="0"/>
-        <w:jc w:val="both"/>
-        <w:rPr>
-          <w:sz w:val="35"/>
-          <w:szCs w:val="35"/>
-        </w:rPr>
-      </w:pPr>
-      <w:r>
-        <w:rPr>
-          <w:sz w:val="35"/>
-          <w:szCs w:val="35"/>
-          <w:rtl w:val="0"/>
-        </w:rPr>
-        <w:t xml:space="preserve">Dans le cadre de l’Unité de Valeur LO43, il nous est demandé de réaliser un projet en Java afin de mettre en application les notions de programmation orientée objet acquises durant le semestre. Le projet consiste en l’implémentation d’une version adaptée à l’UTBM du jeu de plateau 7 Wonders.</w:t>
-      </w:r>
-    </w:p>
-    <w:p>
-      <w:pPr>
-        <w:ind w:left="0" w:firstLine="0"/>
-        <w:jc w:val="both"/>
-        <w:rPr/>
-      </w:pPr>
-      <w:r>
-        <w:rPr>
-          <w:sz w:val="35"/>
-          <w:szCs w:val="35"/>
+          <w:sz w:val="28"/>
+          <w:szCs w:val="28"/>
           <w:rtl w:val="0"/>
         </w:rPr>
         <w:t xml:space="preserve">Ce rapport présentera d’abord le cahier des charges qui nous était donné puis nous expliquerons l’adaptation du jeu au monde UTBM et enfin nous détaillerons nos choix de conception du projet.</w:t>
-      </w:r>
-      <w:r>
-        <w:rPr>
-          <w:rtl w:val="0"/>
-        </w:rPr>
       </w:r>
     </w:p>
     <w:p>
@@ -563,11 +787,14 @@
         </w:numPr>
         <w:ind w:left="720" w:hanging="360"/>
         <w:rPr>
-          <w:u w:val="none"/>
-        </w:rPr>
-      </w:pPr>
-      <w:r>
-        <w:rPr>
+          <w:sz w:val="48"/>
+          <w:szCs w:val="48"/>
+        </w:rPr>
+      </w:pPr>
+      <w:r>
+        <w:rPr>
+          <w:sz w:val="48"/>
+          <w:szCs w:val="48"/>
           <w:rtl w:val="0"/>
         </w:rPr>
         <w:t xml:space="preserve">Cahier des charges</w:t>
@@ -575,7 +802,10 @@
     </w:p>
     <w:p>
       <w:pPr>
-        <w:rPr/>
+        <w:rPr>
+          <w:sz w:val="36"/>
+          <w:szCs w:val="36"/>
+        </w:rPr>
       </w:pPr>
       <w:r>
         <w:rPr>
@@ -586,23 +816,40 @@
     <w:p>
       <w:pPr>
         <w:jc w:val="both"/>
-        <w:rPr/>
-      </w:pPr>
-      <w:r>
-        <w:rPr>
+        <w:rPr>
+          <w:sz w:val="28"/>
+          <w:szCs w:val="28"/>
+        </w:rPr>
+      </w:pPr>
+      <w:r>
+        <w:rPr>
+          <w:sz w:val="36"/>
+          <w:szCs w:val="36"/>
           <w:rtl w:val="0"/>
         </w:rPr>
         <w:tab/>
+      </w:r>
+      <w:r>
+        <w:rPr>
+          <w:sz w:val="28"/>
+          <w:szCs w:val="28"/>
+          <w:rtl w:val="0"/>
+        </w:rPr>
         <w:t xml:space="preserve">Le programme a pour objectif de permettre le lancement d’une partie à 2 ou plusieurs joueurs. Le logiciel est un 7 wonders adapté au monde de l’UTBM.</w:t>
       </w:r>
     </w:p>
     <w:p>
       <w:pPr>
         <w:jc w:val="both"/>
-        <w:rPr/>
-      </w:pPr>
-      <w:r>
-        <w:rPr>
+        <w:rPr>
+          <w:sz w:val="28"/>
+          <w:szCs w:val="28"/>
+        </w:rPr>
+      </w:pPr>
+      <w:r>
+        <w:rPr>
+          <w:sz w:val="28"/>
+          <w:szCs w:val="28"/>
           <w:rtl w:val="0"/>
         </w:rPr>
         <w:t xml:space="preserve">Le jeu de base (sans les extensions) contient:</w:t>
@@ -618,11 +865,14 @@
         <w:ind w:left="720" w:hanging="360"/>
         <w:jc w:val="both"/>
         <w:rPr>
-          <w:u w:val="none"/>
-        </w:rPr>
-      </w:pPr>
-      <w:r>
-        <w:rPr>
+          <w:sz w:val="28"/>
+          <w:szCs w:val="28"/>
+        </w:rPr>
+      </w:pPr>
+      <w:r>
+        <w:rPr>
+          <w:sz w:val="28"/>
+          <w:szCs w:val="28"/>
           <w:rtl w:val="0"/>
         </w:rPr>
         <w:t xml:space="preserve">7 plateaux Merveille</w:t>
@@ -638,11 +888,14 @@
         <w:ind w:left="720" w:hanging="360"/>
         <w:jc w:val="both"/>
         <w:rPr>
-          <w:u w:val="none"/>
-        </w:rPr>
-      </w:pPr>
-      <w:r>
-        <w:rPr>
+          <w:sz w:val="28"/>
+          <w:szCs w:val="28"/>
+        </w:rPr>
+      </w:pPr>
+      <w:r>
+        <w:rPr>
+          <w:sz w:val="28"/>
+          <w:szCs w:val="28"/>
           <w:rtl w:val="0"/>
         </w:rPr>
         <w:t xml:space="preserve">7 cartes merveilles</w:t>
@@ -658,11 +911,14 @@
         <w:ind w:left="720" w:hanging="360"/>
         <w:jc w:val="both"/>
         <w:rPr>
-          <w:u w:val="none"/>
-        </w:rPr>
-      </w:pPr>
-      <w:r>
-        <w:rPr>
+          <w:sz w:val="28"/>
+          <w:szCs w:val="28"/>
+        </w:rPr>
+      </w:pPr>
+      <w:r>
+        <w:rPr>
+          <w:sz w:val="28"/>
+          <w:szCs w:val="28"/>
           <w:rtl w:val="0"/>
         </w:rPr>
         <w:t xml:space="preserve">49 cartes âge 1</w:t>
@@ -678,11 +934,14 @@
         <w:ind w:left="720" w:hanging="360"/>
         <w:jc w:val="both"/>
         <w:rPr>
-          <w:u w:val="none"/>
-        </w:rPr>
-      </w:pPr>
-      <w:r>
-        <w:rPr>
+          <w:sz w:val="28"/>
+          <w:szCs w:val="28"/>
+        </w:rPr>
+      </w:pPr>
+      <w:r>
+        <w:rPr>
+          <w:sz w:val="28"/>
+          <w:szCs w:val="28"/>
           <w:rtl w:val="0"/>
         </w:rPr>
         <w:t xml:space="preserve">49 cartes âge 2</w:t>
@@ -698,11 +957,14 @@
         <w:ind w:left="720" w:hanging="360"/>
         <w:jc w:val="both"/>
         <w:rPr>
-          <w:u w:val="none"/>
-        </w:rPr>
-      </w:pPr>
-      <w:r>
-        <w:rPr>
+          <w:sz w:val="28"/>
+          <w:szCs w:val="28"/>
+        </w:rPr>
+      </w:pPr>
+      <w:r>
+        <w:rPr>
+          <w:sz w:val="28"/>
+          <w:szCs w:val="28"/>
           <w:rtl w:val="0"/>
         </w:rPr>
         <w:t xml:space="preserve">50 cartes âge 3</w:t>
@@ -718,11 +980,14 @@
         <w:ind w:left="720" w:hanging="360"/>
         <w:jc w:val="both"/>
         <w:rPr>
-          <w:u w:val="none"/>
-        </w:rPr>
-      </w:pPr>
-      <w:r>
-        <w:rPr>
+          <w:sz w:val="28"/>
+          <w:szCs w:val="28"/>
+        </w:rPr>
+      </w:pPr>
+      <w:r>
+        <w:rPr>
+          <w:sz w:val="28"/>
+          <w:szCs w:val="28"/>
           <w:rtl w:val="0"/>
         </w:rPr>
         <w:t xml:space="preserve">42 jetons conflits</w:t>
@@ -738,11 +1003,14 @@
         <w:ind w:left="720" w:hanging="360"/>
         <w:jc w:val="both"/>
         <w:rPr>
-          <w:u w:val="none"/>
-        </w:rPr>
-      </w:pPr>
-      <w:r>
-        <w:rPr>
+          <w:sz w:val="28"/>
+          <w:szCs w:val="28"/>
+        </w:rPr>
+      </w:pPr>
+      <w:r>
+        <w:rPr>
+          <w:sz w:val="28"/>
+          <w:szCs w:val="28"/>
           <w:rtl w:val="0"/>
         </w:rPr>
         <w:t xml:space="preserve">20 pièces de monnaie valeurs 3 pts</w:t>
@@ -758,11 +1026,14 @@
         <w:ind w:left="720" w:hanging="360"/>
         <w:jc w:val="both"/>
         <w:rPr>
-          <w:u w:val="none"/>
-        </w:rPr>
-      </w:pPr>
-      <w:r>
-        <w:rPr>
+          <w:sz w:val="28"/>
+          <w:szCs w:val="28"/>
+        </w:rPr>
+      </w:pPr>
+      <w:r>
+        <w:rPr>
+          <w:sz w:val="28"/>
+          <w:szCs w:val="28"/>
           <w:rtl w:val="0"/>
         </w:rPr>
         <w:t xml:space="preserve">30 pièces de monnaie valeurs 1 pts</w:t>
@@ -782,10 +1053,15 @@
     <w:p>
       <w:pPr>
         <w:jc w:val="both"/>
-        <w:rPr/>
-      </w:pPr>
-      <w:r>
-        <w:rPr>
+        <w:rPr>
+          <w:sz w:val="28"/>
+          <w:szCs w:val="28"/>
+        </w:rPr>
+      </w:pPr>
+      <w:r>
+        <w:rPr>
+          <w:sz w:val="28"/>
+          <w:szCs w:val="28"/>
           <w:rtl w:val="0"/>
         </w:rPr>
         <w:t xml:space="preserve">Pour cela, il a été nécessaire d’effectuer de nombreuses modifications au niveau des cartes, ressources et merveilles du jeu :</w:t>
@@ -4379,9 +4655,10 @@
         <w:jc w:val="both"/>
         <w:rPr/>
         <w:sectPr>
-          <w:headerReference r:id="rId6" w:type="default"/>
-          <w:headerReference r:id="rId7" w:type="first"/>
-          <w:footerReference r:id="rId8" w:type="first"/>
+          <w:headerReference r:id="rId8" w:type="default"/>
+          <w:headerReference r:id="rId9" w:type="first"/>
+          <w:footerReference r:id="rId10" w:type="default"/>
+          <w:footerReference r:id="rId11" w:type="first"/>
           <w:pgSz w:h="16834" w:w="11909"/>
           <w:pgMar w:bottom="1440" w:top="1440" w:left="1440" w:right="1440" w:header="720" w:footer="720"/>
           <w:pgNumType w:start="1"/>
@@ -4394,7 +4671,7 @@
           <wp:inline distB="114300" distT="114300" distL="114300" distR="114300">
             <wp:extent cx="3262313" cy="7480820"/>
             <wp:effectExtent b="0" l="0" r="0" t="0"/>
-            <wp:docPr id="1" name="image1.png"/>
+            <wp:docPr id="3" name="image1.png"/>
             <a:graphic>
               <a:graphicData uri="http://schemas.openxmlformats.org/drawingml/2006/picture">
                 <pic:pic>
@@ -4403,7 +4680,7 @@
                     <pic:cNvPicPr preferRelativeResize="0"/>
                   </pic:nvPicPr>
                   <pic:blipFill>
-                    <a:blip r:embed="rId9"/>
+                    <a:blip r:embed="rId12"/>
                     <a:srcRect b="0" l="0" r="0" t="0"/>
                     <a:stretch>
                       <a:fillRect/>
@@ -4438,11 +4715,14 @@
         <w:ind w:left="720" w:hanging="360"/>
         <w:jc w:val="both"/>
         <w:rPr>
-          <w:u w:val="none"/>
-        </w:rPr>
-      </w:pPr>
-      <w:r>
-        <w:rPr>
+          <w:sz w:val="48"/>
+          <w:szCs w:val="48"/>
+        </w:rPr>
+      </w:pPr>
+      <w:r>
+        <w:rPr>
+          <w:sz w:val="48"/>
+          <w:szCs w:val="48"/>
           <w:rtl w:val="0"/>
         </w:rPr>
         <w:t xml:space="preserve">Choix de conception</w:t>
@@ -4466,6 +4746,246 @@
         <w:jc w:val="both"/>
         <w:rPr/>
       </w:pPr>
+      <w:r>
+        <w:rPr>
+          <w:rtl w:val="0"/>
+        </w:rPr>
+        <w:t xml:space="preserve">Afin de structurer notre projet, nous avons décidé d’utiliser le pattern MVC :</w:t>
+      </w:r>
+    </w:p>
+    <w:p>
+      <w:pPr>
+        <w:ind w:left="0" w:firstLine="0"/>
+        <w:jc w:val="both"/>
+        <w:rPr/>
+      </w:pPr>
+      <w:r>
+        <w:rPr/>
+        <w:drawing>
+          <wp:inline distB="114300" distT="114300" distL="114300" distR="114300">
+            <wp:extent cx="5734050" cy="4699000"/>
+            <wp:effectExtent b="0" l="0" r="0" t="0"/>
+            <wp:docPr id="2" name="image4.png"/>
+            <a:graphic>
+              <a:graphicData uri="http://schemas.openxmlformats.org/drawingml/2006/picture">
+                <pic:pic>
+                  <pic:nvPicPr>
+                    <pic:cNvPr id="0" name="image4.png"/>
+                    <pic:cNvPicPr preferRelativeResize="0"/>
+                  </pic:nvPicPr>
+                  <pic:blipFill>
+                    <a:blip r:embed="rId13"/>
+                    <a:srcRect b="0" l="0" r="0" t="0"/>
+                    <a:stretch>
+                      <a:fillRect/>
+                    </a:stretch>
+                  </pic:blipFill>
+                  <pic:spPr>
+                    <a:xfrm>
+                      <a:off x="0" y="0"/>
+                      <a:ext cx="5734050" cy="4699000"/>
+                    </a:xfrm>
+                    <a:prstGeom prst="rect"/>
+                    <a:ln/>
+                  </pic:spPr>
+                </pic:pic>
+              </a:graphicData>
+            </a:graphic>
+          </wp:inline>
+        </w:drawing>
+      </w:r>
+      <w:r>
+        <w:rPr>
+          <w:rtl w:val="0"/>
+        </w:rPr>
+      </w:r>
+    </w:p>
+    <w:p>
+      <w:pPr>
+        <w:ind w:left="0" w:firstLine="0"/>
+        <w:jc w:val="both"/>
+        <w:rPr/>
+      </w:pPr>
+      <w:r>
+        <w:rPr>
+          <w:rtl w:val="0"/>
+        </w:rPr>
+        <w:t xml:space="preserve">Pour modéliser les cartes à jouer, nous avons décidé de faire une classe par type de bâtiment pour les guildes, bâtiments militaires, bâtiments civils et commerciaux.</w:t>
+      </w:r>
+    </w:p>
+    <w:p>
+      <w:pPr>
+        <w:ind w:left="0" w:firstLine="0"/>
+        <w:jc w:val="both"/>
+        <w:rPr/>
+      </w:pPr>
+      <w:r>
+        <w:rPr>
+          <w:rtl w:val="0"/>
+        </w:rPr>
+        <w:t xml:space="preserve">Ces classes héritent d’une classe générale “carte”.</w:t>
+      </w:r>
+    </w:p>
+    <w:p>
+      <w:pPr>
+        <w:ind w:left="0" w:firstLine="0"/>
+        <w:jc w:val="both"/>
+        <w:rPr/>
+      </w:pPr>
+      <w:r>
+        <w:rPr>
+          <w:rtl w:val="0"/>
+        </w:rPr>
+      </w:r>
+    </w:p>
+    <w:p>
+      <w:pPr>
+        <w:ind w:left="0" w:firstLine="0"/>
+        <w:jc w:val="both"/>
+        <w:rPr/>
+      </w:pPr>
+      <w:r>
+        <w:rPr>
+          <w:rtl w:val="0"/>
+        </w:rPr>
+        <w:t xml:space="preserve">diagramme classe</w:t>
+      </w:r>
+    </w:p>
+    <w:p>
+      <w:pPr>
+        <w:ind w:left="0" w:firstLine="0"/>
+        <w:jc w:val="both"/>
+        <w:rPr/>
+      </w:pPr>
+      <w:r>
+        <w:rPr>
+          <w:rtl w:val="0"/>
+        </w:rPr>
+      </w:r>
+    </w:p>
+    <w:p>
+      <w:pPr>
+        <w:ind w:left="0" w:firstLine="0"/>
+        <w:jc w:val="both"/>
+        <w:rPr/>
+      </w:pPr>
+      <w:r>
+        <w:rPr>
+          <w:rtl w:val="0"/>
+        </w:rPr>
+        <w:t xml:space="preserve">diagramme séquence</w:t>
+      </w:r>
+    </w:p>
+    <w:p>
+      <w:pPr>
+        <w:ind w:left="0" w:firstLine="0"/>
+        <w:jc w:val="both"/>
+        <w:rPr/>
+      </w:pPr>
+      <w:r>
+        <w:rPr>
+          <w:rtl w:val="0"/>
+        </w:rPr>
+      </w:r>
+    </w:p>
+    <w:p>
+      <w:pPr>
+        <w:ind w:left="0" w:firstLine="0"/>
+        <w:jc w:val="both"/>
+        <w:rPr/>
+      </w:pPr>
+      <w:r>
+        <w:rPr>
+          <w:rtl w:val="0"/>
+        </w:rPr>
+        <w:t xml:space="preserve">diagramme utilisation</w:t>
+      </w:r>
+    </w:p>
+    <w:p>
+      <w:pPr>
+        <w:ind w:left="0" w:firstLine="0"/>
+        <w:jc w:val="both"/>
+        <w:rPr/>
+      </w:pPr>
+      <w:r>
+        <w:br w:type="page"/>
+      </w:r>
+      <w:r>
+        <w:rPr>
+          <w:rtl w:val="0"/>
+        </w:rPr>
+      </w:r>
+    </w:p>
+    <w:p>
+      <w:pPr>
+        <w:ind w:left="0" w:firstLine="0"/>
+        <w:jc w:val="both"/>
+        <w:rPr/>
+      </w:pPr>
+      <w:r>
+        <w:rPr>
+          <w:rtl w:val="0"/>
+        </w:rPr>
+      </w:r>
+    </w:p>
+    <w:p>
+      <w:pPr>
+        <w:ind w:left="0" w:firstLine="0"/>
+        <w:jc w:val="both"/>
+        <w:rPr/>
+      </w:pPr>
+      <w:r>
+        <w:rPr>
+          <w:rtl w:val="0"/>
+        </w:rPr>
+      </w:r>
+    </w:p>
+    <w:p>
+      <w:pPr>
+        <w:numPr>
+          <w:ilvl w:val="0"/>
+          <w:numId w:val="1"/>
+        </w:numPr>
+        <w:ind w:left="720" w:hanging="360"/>
+        <w:jc w:val="both"/>
+        <w:rPr>
+          <w:sz w:val="48"/>
+          <w:szCs w:val="48"/>
+        </w:rPr>
+      </w:pPr>
+      <w:r>
+        <w:rPr>
+          <w:sz w:val="48"/>
+          <w:szCs w:val="48"/>
+          <w:rtl w:val="0"/>
+        </w:rPr>
+        <w:t xml:space="preserve">Conclusion</w:t>
+      </w:r>
+    </w:p>
+    <w:p>
+      <w:pPr>
+        <w:ind w:left="0" w:firstLine="0"/>
+        <w:jc w:val="both"/>
+        <w:rPr/>
+      </w:pPr>
+      <w:r>
+        <w:rPr>
+          <w:rtl w:val="0"/>
+        </w:rPr>
+      </w:r>
+    </w:p>
+    <w:p>
+      <w:pPr>
+        <w:ind w:left="0" w:firstLine="0"/>
+        <w:jc w:val="both"/>
+        <w:rPr/>
+      </w:pPr>
+      <w:r>
+        <w:rPr>
+          <w:rtl w:val="0"/>
+        </w:rPr>
+        <w:t xml:space="preserve">conclu</w:t>
+      </w:r>
       <w:r>
         <w:rPr>
           <w:rtl w:val="0"/>
@@ -4497,12 +5017,105 @@
 </w:ftr>
 </file>
 
+<file path=word/footer2.xml><?xml version="1.0" encoding="utf-8"?>
+<w:ftr xmlns:mc="http://schemas.openxmlformats.org/markup-compatibility/2006" xmlns:o="urn:schemas-microsoft-com:office:office" xmlns:r="http://schemas.openxmlformats.org/officeDocument/2006/relationships" xmlns:m="http://schemas.openxmlformats.org/officeDocument/2006/math" xmlns:v="urn:schemas-microsoft-com:vml" xmlns:wp="http://schemas.openxmlformats.org/drawingml/2006/wordprocessingDrawing" xmlns:w10="urn:schemas-microsoft-com:office:word" xmlns:w="http://schemas.openxmlformats.org/wordprocessingml/2006/main" xmlns:wne="http://schemas.microsoft.com/office/word/2006/wordml" xmlns:sl="http://schemas.openxmlformats.org/schemaLibrary/2006/main" xmlns:a="http://schemas.openxmlformats.org/drawingml/2006/main" xmlns:pic="http://schemas.openxmlformats.org/drawingml/2006/picture" xmlns:c="http://schemas.openxmlformats.org/drawingml/2006/chart" xmlns:lc="http://schemas.openxmlformats.org/drawingml/2006/lockedCanvas" xmlns:dgm="http://schemas.openxmlformats.org/drawingml/2006/diagram" xmlns:wps="http://schemas.microsoft.com/office/word/2010/wordprocessingShape" xmlns:wpg="http://schemas.microsoft.com/office/word/2010/wordprocessingGroup" xmlns:w14="http://schemas.microsoft.com/office/word/2010/wordml" xmlns:w15="http://schemas.microsoft.com/office/word/2012/wordml">
+  <w:p>
+    <w:pPr>
+      <w:ind w:left="0" w:firstLine="0"/>
+      <w:jc w:val="left"/>
+      <w:rPr/>
+    </w:pPr>
+    <w:r>
+      <w:pict>
+        <v:rect style="width:0.0pt;height:1.5pt" o:hr="t" o:hrstd="t" o:hralign="center" fillcolor="#A0A0A0" stroked="f"/>
+      </w:pict>
+    </w:r>
+    <w:r>
+      <w:rPr>
+        <w:rtl w:val="0"/>
+      </w:rPr>
+    </w:r>
+  </w:p>
+  <w:p>
+    <w:pPr>
+      <w:ind w:left="0" w:firstLine="0"/>
+      <w:jc w:val="left"/>
+      <w:rPr/>
+    </w:pPr>
+    <w:r>
+      <w:rPr>
+        <w:rtl w:val="0"/>
+      </w:rPr>
+    </w:r>
+  </w:p>
+  <w:p>
+    <w:pPr>
+      <w:ind w:left="0" w:firstLine="720"/>
+      <w:jc w:val="right"/>
+      <w:rPr/>
+    </w:pPr>
+    <w:r>
+      <w:rPr>
+        <w:rtl w:val="0"/>
+      </w:rPr>
+      <w:t xml:space="preserve">page </w:t>
+    </w:r>
+    <w:r>
+      <w:rPr/>
+      <w:fldChar w:fldCharType="begin"/>
+      <w:instrText xml:space="preserve">PAGE</w:instrText>
+      <w:fldChar w:fldCharType="separate"/>
+      <w:fldChar w:fldCharType="end"/>
+    </w:r>
+    <w:r>
+      <w:rPr>
+        <w:rtl w:val="0"/>
+      </w:rPr>
+    </w:r>
+  </w:p>
+</w:ftr>
+</file>
+
 <file path=word/header1.xml><?xml version="1.0" encoding="utf-8"?>
 <w:hdr xmlns:mc="http://schemas.openxmlformats.org/markup-compatibility/2006" xmlns:o="urn:schemas-microsoft-com:office:office" xmlns:r="http://schemas.openxmlformats.org/officeDocument/2006/relationships" xmlns:m="http://schemas.openxmlformats.org/officeDocument/2006/math" xmlns:v="urn:schemas-microsoft-com:vml" xmlns:wp="http://schemas.openxmlformats.org/drawingml/2006/wordprocessingDrawing" xmlns:w10="urn:schemas-microsoft-com:office:word" xmlns:w="http://schemas.openxmlformats.org/wordprocessingml/2006/main" xmlns:wne="http://schemas.microsoft.com/office/word/2006/wordml" xmlns:sl="http://schemas.openxmlformats.org/schemaLibrary/2006/main" xmlns:a="http://schemas.openxmlformats.org/drawingml/2006/main" xmlns:pic="http://schemas.openxmlformats.org/drawingml/2006/picture" xmlns:c="http://schemas.openxmlformats.org/drawingml/2006/chart" xmlns:lc="http://schemas.openxmlformats.org/drawingml/2006/lockedCanvas" xmlns:dgm="http://schemas.openxmlformats.org/drawingml/2006/diagram" xmlns:wps="http://schemas.microsoft.com/office/word/2010/wordprocessingShape" xmlns:wpg="http://schemas.microsoft.com/office/word/2010/wordprocessingGroup" xmlns:w14="http://schemas.microsoft.com/office/word/2010/wordml" xmlns:w15="http://schemas.microsoft.com/office/word/2012/wordml">
   <w:p>
     <w:pPr>
+      <w:jc w:val="right"/>
+      <w:rPr>
+        <w:sz w:val="24"/>
+        <w:szCs w:val="24"/>
+      </w:rPr>
+    </w:pPr>
+    <w:r>
+      <w:rPr>
+        <w:sz w:val="24"/>
+        <w:szCs w:val="24"/>
+        <w:rtl w:val="0"/>
+      </w:rPr>
+      <w:t xml:space="preserve">LO43 UTBM</w:t>
+    </w:r>
+  </w:p>
+  <w:p>
+    <w:pPr>
+      <w:jc w:val="right"/>
       <w:rPr/>
     </w:pPr>
+    <w:r>
+      <w:rPr>
+        <w:rtl w:val="0"/>
+      </w:rPr>
+    </w:r>
+  </w:p>
+  <w:p>
+    <w:pPr>
+      <w:jc w:val="right"/>
+      <w:rPr/>
+    </w:pPr>
+    <w:r>
+      <w:pict>
+        <v:rect style="width:0.0pt;height:1.5pt" o:hr="t" o:hrstd="t" o:hralign="center" fillcolor="#A0A0A0" stroked="f"/>
+      </w:pict>
+    </w:r>
     <w:r>
       <w:rPr>
         <w:rtl w:val="0"/>
@@ -4516,11 +5129,18 @@
 <w:hdr xmlns:mc="http://schemas.openxmlformats.org/markup-compatibility/2006" xmlns:o="urn:schemas-microsoft-com:office:office" xmlns:r="http://schemas.openxmlformats.org/officeDocument/2006/relationships" xmlns:m="http://schemas.openxmlformats.org/officeDocument/2006/math" xmlns:v="urn:schemas-microsoft-com:vml" xmlns:wp="http://schemas.openxmlformats.org/drawingml/2006/wordprocessingDrawing" xmlns:w10="urn:schemas-microsoft-com:office:word" xmlns:w="http://schemas.openxmlformats.org/wordprocessingml/2006/main" xmlns:wne="http://schemas.microsoft.com/office/word/2006/wordml" xmlns:sl="http://schemas.openxmlformats.org/schemaLibrary/2006/main" xmlns:a="http://schemas.openxmlformats.org/drawingml/2006/main" xmlns:pic="http://schemas.openxmlformats.org/drawingml/2006/picture" xmlns:c="http://schemas.openxmlformats.org/drawingml/2006/chart" xmlns:lc="http://schemas.openxmlformats.org/drawingml/2006/lockedCanvas" xmlns:dgm="http://schemas.openxmlformats.org/drawingml/2006/diagram" xmlns:wps="http://schemas.microsoft.com/office/word/2010/wordprocessingShape" xmlns:wpg="http://schemas.microsoft.com/office/word/2010/wordprocessingGroup" xmlns:w14="http://schemas.microsoft.com/office/word/2010/wordml" xmlns:w15="http://schemas.microsoft.com/office/word/2012/wordml">
   <w:p>
     <w:pPr>
-      <w:ind w:left="720" w:firstLine="6083.149606299213"/>
-      <w:rPr/>
+      <w:ind w:left="720" w:firstLine="5941.417322834645"/>
+      <w:rPr>
+        <w:i w:val="1"/>
+        <w:sz w:val="24"/>
+        <w:szCs w:val="24"/>
+      </w:rPr>
     </w:pPr>
     <w:r>
       <w:rPr>
+        <w:i w:val="1"/>
+        <w:sz w:val="24"/>
+        <w:szCs w:val="24"/>
         <w:rtl w:val="0"/>
       </w:rPr>
       <w:t xml:space="preserve">CHARDONNET Louis</w:t>
@@ -4528,11 +5148,18 @@
   </w:p>
   <w:p>
     <w:pPr>
-      <w:ind w:left="0" w:firstLine="6803.149606299213"/>
-      <w:rPr/>
+      <w:ind w:left="0" w:firstLine="6661.417322834645"/>
+      <w:rPr>
+        <w:i w:val="1"/>
+        <w:sz w:val="24"/>
+        <w:szCs w:val="24"/>
+      </w:rPr>
     </w:pPr>
     <w:r>
       <w:rPr>
+        <w:i w:val="1"/>
+        <w:sz w:val="24"/>
+        <w:szCs w:val="24"/>
         <w:rtl w:val="0"/>
       </w:rPr>
       <w:t xml:space="preserve">CHARMEAU Antoine</w:t>
@@ -4540,11 +5167,18 @@
   </w:p>
   <w:p>
     <w:pPr>
-      <w:ind w:left="0" w:firstLine="6803.149606299213"/>
-      <w:rPr/>
+      <w:ind w:left="0" w:firstLine="6661.417322834645"/>
+      <w:rPr>
+        <w:i w:val="1"/>
+        <w:sz w:val="24"/>
+        <w:szCs w:val="24"/>
+      </w:rPr>
     </w:pPr>
     <w:r>
       <w:rPr>
+        <w:i w:val="1"/>
+        <w:sz w:val="24"/>
+        <w:szCs w:val="24"/>
         <w:rtl w:val="0"/>
       </w:rPr>
       <w:t xml:space="preserve">LITZLER Marco</w:t>
@@ -4552,14 +5186,42 @@
   </w:p>
   <w:p>
     <w:pPr>
-      <w:ind w:left="6803.149606299213" w:firstLine="0"/>
-      <w:rPr/>
+      <w:ind w:left="6661.417322834645" w:firstLine="0"/>
+      <w:rPr>
+        <w:i w:val="1"/>
+        <w:sz w:val="24"/>
+        <w:szCs w:val="24"/>
+      </w:rPr>
     </w:pPr>
+    <w:r>
+      <w:rPr>
+        <w:i w:val="1"/>
+        <w:sz w:val="24"/>
+        <w:szCs w:val="24"/>
+        <w:rtl w:val="0"/>
+      </w:rPr>
+      <w:t xml:space="preserve">LIEFFROY Théo</w:t>
+    </w:r>
+  </w:p>
+  <w:p>
+    <w:pPr>
+      <w:ind w:left="6661.417322834645" w:hanging="6661.417322834645"/>
+      <w:jc w:val="center"/>
+      <w:rPr>
+        <w:i w:val="1"/>
+        <w:sz w:val="24"/>
+        <w:szCs w:val="24"/>
+      </w:rPr>
+    </w:pPr>
+    <w:r>
+      <w:pict>
+        <v:rect style="width:0.0pt;height:1.5pt" o:hr="t" o:hrstd="t" o:hralign="center" fillcolor="#A0A0A0" stroked="f"/>
+      </w:pict>
+    </w:r>
     <w:r>
       <w:rPr>
         <w:rtl w:val="0"/>
       </w:rPr>
-      <w:t xml:space="preserve">LIEFFROY Théo</w:t>
     </w:r>
   </w:p>
 </w:hdr>

</xml_diff>